<commit_message>
Publish source code (#13)
</commit_message>
<xml_diff>
--- a/src/main/resources/annual-report-fi.docx
+++ b/src/main/resources/annual-report-fi.docx
@@ -16,7 +16,7 @@
     </w:p>
     <w:p>
       <w:pPr>
-        <w:pStyle w:val="Leipteksti"/>
+        <w:pStyle w:val="BodyText"/>
         <w:pBdr>
           <w:top w:val="none" w:sz="0" w:space="0" w:color="auto"/>
         </w:pBdr>
@@ -134,7 +134,7 @@
     </w:p>
     <w:p>
       <w:pPr>
-        <w:pStyle w:val="Leipteksti"/>
+        <w:pStyle w:val="BodyText"/>
         <w:pBdr>
           <w:top w:val="none" w:sz="0" w:space="0" w:color="auto"/>
         </w:pBdr>
@@ -229,7 +229,7 @@
     </w:p>
     <w:p>
       <w:pPr>
-        <w:pStyle w:val="Otsikko"/>
+        <w:pStyle w:val="Title"/>
         <w:pBdr>
           <w:top w:val="none" w:sz="0" w:space="0" w:color="auto"/>
         </w:pBdr>
@@ -258,7 +258,7 @@
     </w:p>
     <w:p>
       <w:pPr>
-        <w:pStyle w:val="Leipteksti"/>
+        <w:pStyle w:val="BodyText"/>
         <w:pBdr>
           <w:top w:val="none" w:sz="0" w:space="0" w:color="auto"/>
         </w:pBdr>
@@ -299,7 +299,7 @@
     </w:p>
     <w:p>
       <w:pPr>
-        <w:pStyle w:val="Leipteksti"/>
+        <w:pStyle w:val="BodyText"/>
         <w:pBdr>
           <w:top w:val="none" w:sz="0" w:space="0" w:color="auto"/>
         </w:pBdr>
@@ -438,7 +438,7 @@
     </w:p>
     <w:p>
       <w:pPr>
-        <w:pStyle w:val="Leipteksti"/>
+        <w:pStyle w:val="BodyText"/>
         <w:pBdr>
           <w:top w:val="none" w:sz="0" w:space="0" w:color="auto"/>
         </w:pBdr>
@@ -478,7 +478,7 @@
     </w:p>
     <w:p>
       <w:pPr>
-        <w:pStyle w:val="Leipteksti"/>
+        <w:pStyle w:val="BodyText"/>
         <w:pBdr>
           <w:top w:val="none" w:sz="0" w:space="0" w:color="auto"/>
         </w:pBdr>
@@ -544,7 +544,7 @@
     </w:p>
     <w:p>
       <w:pPr>
-        <w:pStyle w:val="Otsikko1"/>
+        <w:pStyle w:val="Heading1"/>
         <w:spacing w:line="360" w:lineRule="auto"/>
         <w:rPr>
           <w:rFonts w:ascii="Arial" w:hAnsi="Arial" w:cs="Arial"/>
@@ -583,7 +583,7 @@
     </w:p>
     <w:p>
       <w:pPr>
-        <w:pStyle w:val="Leipteksti"/>
+        <w:pStyle w:val="BodyText"/>
         <w:spacing w:line="360" w:lineRule="auto"/>
         <w:rPr>
           <w:rFonts w:ascii="Arial" w:hAnsi="Arial" w:cs="Arial"/>
@@ -594,7 +594,7 @@
     </w:p>
     <w:tbl>
       <w:tblPr>
-        <w:tblStyle w:val="TaulukkoRuudukko"/>
+        <w:tblStyle w:val="TableGrid"/>
         <w:tblW w:w="0" w:type="auto"/>
         <w:tblBorders>
           <w:top w:val="none" w:sz="0" w:space="0" w:color="auto"/>
@@ -619,7 +619,7 @@
           </w:tcPr>
           <w:p>
             <w:pPr>
-              <w:pStyle w:val="Leipteksti"/>
+              <w:pStyle w:val="BodyText"/>
               <w:pBdr>
                 <w:top w:val="none" w:sz="0" w:space="0" w:color="auto"/>
                 <w:left w:val="none" w:sz="0" w:space="0" w:color="auto"/>
@@ -654,7 +654,7 @@
           </w:tcPr>
           <w:p>
             <w:pPr>
-              <w:pStyle w:val="Leipteksti"/>
+              <w:pStyle w:val="BodyText"/>
               <w:pBdr>
                 <w:top w:val="none" w:sz="0" w:space="0" w:color="auto"/>
                 <w:left w:val="none" w:sz="0" w:space="0" w:color="auto"/>
@@ -677,7 +677,7 @@
           </w:tcPr>
           <w:p>
             <w:pPr>
-              <w:pStyle w:val="Leipteksti"/>
+              <w:pStyle w:val="BodyText"/>
               <w:pBdr>
                 <w:top w:val="none" w:sz="0" w:space="0" w:color="auto"/>
                 <w:left w:val="none" w:sz="0" w:space="0" w:color="auto"/>
@@ -708,7 +708,7 @@
           </w:tcPr>
           <w:p>
             <w:pPr>
-              <w:pStyle w:val="Leipteksti"/>
+              <w:pStyle w:val="BodyText"/>
               <w:pBdr>
                 <w:top w:val="none" w:sz="0" w:space="0" w:color="auto"/>
                 <w:left w:val="none" w:sz="0" w:space="0" w:color="auto"/>
@@ -737,7 +737,7 @@
     </w:tbl>
     <w:p>
       <w:pPr>
-        <w:pStyle w:val="Leipteksti"/>
+        <w:pStyle w:val="BodyText"/>
         <w:rPr>
           <w:rFonts w:ascii="Arial" w:hAnsi="Arial" w:cs="Arial"/>
           <w:sz w:val="24"/>
@@ -747,7 +747,7 @@
     </w:p>
     <w:tbl>
       <w:tblPr>
-        <w:tblStyle w:val="TaulukkoRuudukko"/>
+        <w:tblStyle w:val="TableGrid"/>
         <w:tblW w:w="0" w:type="auto"/>
         <w:tblBorders>
           <w:top w:val="none" w:sz="0" w:space="0" w:color="auto"/>
@@ -774,7 +774,7 @@
           </w:tcPr>
           <w:p>
             <w:pPr>
-              <w:pStyle w:val="Leipteksti"/>
+              <w:pStyle w:val="BodyText"/>
               <w:pBdr>
                 <w:top w:val="none" w:sz="0" w:space="0" w:color="auto"/>
                 <w:left w:val="none" w:sz="0" w:space="0" w:color="auto"/>
@@ -805,7 +805,7 @@
           </w:tcPr>
           <w:p>
             <w:pPr>
-              <w:pStyle w:val="Leipteksti"/>
+              <w:pStyle w:val="BodyText"/>
               <w:pBdr>
                 <w:top w:val="none" w:sz="0" w:space="0" w:color="auto"/>
                 <w:left w:val="none" w:sz="0" w:space="0" w:color="auto"/>
@@ -828,7 +828,7 @@
           </w:tcPr>
           <w:p>
             <w:pPr>
-              <w:pStyle w:val="Leipteksti"/>
+              <w:pStyle w:val="BodyText"/>
               <w:pBdr>
                 <w:top w:val="none" w:sz="0" w:space="0" w:color="auto"/>
                 <w:left w:val="none" w:sz="0" w:space="0" w:color="auto"/>
@@ -851,7 +851,7 @@
           </w:tcPr>
           <w:p>
             <w:pPr>
-              <w:pStyle w:val="Leipteksti"/>
+              <w:pStyle w:val="BodyText"/>
               <w:pBdr>
                 <w:top w:val="none" w:sz="0" w:space="0" w:color="auto"/>
                 <w:left w:val="none" w:sz="0" w:space="0" w:color="auto"/>
@@ -876,7 +876,7 @@
           </w:tcPr>
           <w:p>
             <w:pPr>
-              <w:pStyle w:val="Leipteksti"/>
+              <w:pStyle w:val="BodyText"/>
               <w:pBdr>
                 <w:top w:val="none" w:sz="0" w:space="0" w:color="auto"/>
                 <w:left w:val="none" w:sz="0" w:space="0" w:color="auto"/>
@@ -900,7 +900,7 @@
           </w:tcPr>
           <w:p>
             <w:pPr>
-              <w:pStyle w:val="Leipteksti"/>
+              <w:pStyle w:val="BodyText"/>
               <w:pBdr>
                 <w:top w:val="none" w:sz="0" w:space="0" w:color="auto"/>
                 <w:left w:val="none" w:sz="0" w:space="0" w:color="auto"/>
@@ -932,7 +932,7 @@
           </w:tcPr>
           <w:p>
             <w:pPr>
-              <w:pStyle w:val="Leipteksti"/>
+              <w:pStyle w:val="BodyText"/>
               <w:pBdr>
                 <w:top w:val="none" w:sz="0" w:space="0" w:color="auto"/>
                 <w:left w:val="none" w:sz="0" w:space="0" w:color="auto"/>
@@ -963,7 +963,7 @@
           </w:tcPr>
           <w:p>
             <w:pPr>
-              <w:pStyle w:val="Leipteksti"/>
+              <w:pStyle w:val="BodyText"/>
               <w:pBdr>
                 <w:top w:val="none" w:sz="0" w:space="0" w:color="auto"/>
                 <w:left w:val="none" w:sz="0" w:space="0" w:color="auto"/>
@@ -992,7 +992,7 @@
     </w:tbl>
     <w:p>
       <w:pPr>
-        <w:pStyle w:val="Leipteksti"/>
+        <w:pStyle w:val="BodyText"/>
         <w:rPr>
           <w:rFonts w:ascii="Arial" w:hAnsi="Arial" w:cs="Arial"/>
           <w:sz w:val="24"/>
@@ -1002,7 +1002,7 @@
     </w:p>
     <w:tbl>
       <w:tblPr>
-        <w:tblStyle w:val="TaulukkoRuudukko"/>
+        <w:tblStyle w:val="TableGrid"/>
         <w:tblW w:w="9577" w:type="dxa"/>
         <w:tblBorders>
           <w:top w:val="none" w:sz="0" w:space="0" w:color="auto"/>
@@ -1029,7 +1029,7 @@
           </w:tcPr>
           <w:p>
             <w:pPr>
-              <w:pStyle w:val="Leipteksti"/>
+              <w:pStyle w:val="BodyText"/>
               <w:pBdr>
                 <w:top w:val="none" w:sz="0" w:space="0" w:color="auto"/>
                 <w:left w:val="none" w:sz="0" w:space="0" w:color="auto"/>
@@ -1060,7 +1060,7 @@
           </w:tcPr>
           <w:p>
             <w:pPr>
-              <w:pStyle w:val="Leipteksti"/>
+              <w:pStyle w:val="BodyText"/>
               <w:pBdr>
                 <w:top w:val="none" w:sz="0" w:space="0" w:color="auto"/>
                 <w:left w:val="none" w:sz="0" w:space="0" w:color="auto"/>
@@ -1083,7 +1083,7 @@
           </w:tcPr>
           <w:p>
             <w:pPr>
-              <w:pStyle w:val="Leipteksti"/>
+              <w:pStyle w:val="BodyText"/>
               <w:pBdr>
                 <w:top w:val="none" w:sz="0" w:space="0" w:color="auto"/>
                 <w:left w:val="none" w:sz="0" w:space="0" w:color="auto"/>
@@ -1106,7 +1106,7 @@
           </w:tcPr>
           <w:p>
             <w:pPr>
-              <w:pStyle w:val="Leipteksti"/>
+              <w:pStyle w:val="BodyText"/>
               <w:pBdr>
                 <w:top w:val="none" w:sz="0" w:space="0" w:color="auto"/>
                 <w:left w:val="none" w:sz="0" w:space="0" w:color="auto"/>
@@ -1131,7 +1131,7 @@
           </w:tcPr>
           <w:p>
             <w:pPr>
-              <w:pStyle w:val="Leipteksti"/>
+              <w:pStyle w:val="BodyText"/>
               <w:pBdr>
                 <w:top w:val="none" w:sz="0" w:space="0" w:color="auto"/>
                 <w:left w:val="none" w:sz="0" w:space="0" w:color="auto"/>
@@ -1155,7 +1155,7 @@
           </w:tcPr>
           <w:p>
             <w:pPr>
-              <w:pStyle w:val="Leipteksti"/>
+              <w:pStyle w:val="BodyText"/>
               <w:pBdr>
                 <w:top w:val="none" w:sz="0" w:space="0" w:color="auto"/>
                 <w:left w:val="none" w:sz="0" w:space="0" w:color="auto"/>
@@ -1186,7 +1186,7 @@
           </w:tcPr>
           <w:p>
             <w:pPr>
-              <w:pStyle w:val="Leipteksti"/>
+              <w:pStyle w:val="BodyText"/>
               <w:pBdr>
                 <w:top w:val="none" w:sz="0" w:space="0" w:color="auto"/>
                 <w:left w:val="none" w:sz="0" w:space="0" w:color="auto"/>
@@ -1217,7 +1217,7 @@
           </w:tcPr>
           <w:p>
             <w:pPr>
-              <w:pStyle w:val="Leipteksti"/>
+              <w:pStyle w:val="BodyText"/>
               <w:pBdr>
                 <w:top w:val="none" w:sz="0" w:space="0" w:color="auto"/>
                 <w:left w:val="none" w:sz="0" w:space="0" w:color="auto"/>
@@ -1246,7 +1246,7 @@
     </w:tbl>
     <w:p>
       <w:pPr>
-        <w:pStyle w:val="Leipteksti"/>
+        <w:pStyle w:val="BodyText"/>
         <w:rPr>
           <w:rFonts w:ascii="Arial" w:hAnsi="Arial" w:cs="Arial"/>
           <w:sz w:val="24"/>
@@ -1256,7 +1256,7 @@
     </w:p>
     <w:tbl>
       <w:tblPr>
-        <w:tblStyle w:val="TaulukkoRuudukko"/>
+        <w:tblStyle w:val="TableGrid"/>
         <w:tblW w:w="0" w:type="auto"/>
         <w:tblBorders>
           <w:top w:val="none" w:sz="0" w:space="0" w:color="auto"/>
@@ -1283,7 +1283,7 @@
           </w:tcPr>
           <w:p>
             <w:pPr>
-              <w:pStyle w:val="Leipteksti"/>
+              <w:pStyle w:val="BodyText"/>
               <w:pBdr>
                 <w:top w:val="none" w:sz="0" w:space="0" w:color="auto"/>
                 <w:left w:val="none" w:sz="0" w:space="0" w:color="auto"/>
@@ -1314,7 +1314,7 @@
           </w:tcPr>
           <w:p>
             <w:pPr>
-              <w:pStyle w:val="Leipteksti"/>
+              <w:pStyle w:val="BodyText"/>
               <w:pBdr>
                 <w:top w:val="none" w:sz="0" w:space="0" w:color="auto"/>
                 <w:left w:val="none" w:sz="0" w:space="0" w:color="auto"/>
@@ -1337,7 +1337,7 @@
           </w:tcPr>
           <w:p>
             <w:pPr>
-              <w:pStyle w:val="Leipteksti"/>
+              <w:pStyle w:val="BodyText"/>
               <w:pBdr>
                 <w:top w:val="none" w:sz="0" w:space="0" w:color="auto"/>
                 <w:left w:val="none" w:sz="0" w:space="0" w:color="auto"/>
@@ -1360,7 +1360,7 @@
           </w:tcPr>
           <w:p>
             <w:pPr>
-              <w:pStyle w:val="Leipteksti"/>
+              <w:pStyle w:val="BodyText"/>
               <w:pBdr>
                 <w:top w:val="none" w:sz="0" w:space="0" w:color="auto"/>
                 <w:left w:val="none" w:sz="0" w:space="0" w:color="auto"/>
@@ -1385,7 +1385,7 @@
           </w:tcPr>
           <w:p>
             <w:pPr>
-              <w:pStyle w:val="Leipteksti"/>
+              <w:pStyle w:val="BodyText"/>
               <w:pBdr>
                 <w:top w:val="none" w:sz="0" w:space="0" w:color="auto"/>
                 <w:left w:val="none" w:sz="0" w:space="0" w:color="auto"/>
@@ -1409,7 +1409,7 @@
           </w:tcPr>
           <w:p>
             <w:pPr>
-              <w:pStyle w:val="Leipteksti"/>
+              <w:pStyle w:val="BodyText"/>
               <w:pBdr>
                 <w:top w:val="none" w:sz="0" w:space="0" w:color="auto"/>
                 <w:left w:val="none" w:sz="0" w:space="0" w:color="auto"/>
@@ -1440,7 +1440,7 @@
           </w:tcPr>
           <w:p>
             <w:pPr>
-              <w:pStyle w:val="Leipteksti"/>
+              <w:pStyle w:val="BodyText"/>
               <w:pBdr>
                 <w:top w:val="none" w:sz="0" w:space="0" w:color="auto"/>
                 <w:left w:val="none" w:sz="0" w:space="0" w:color="auto"/>
@@ -1471,7 +1471,7 @@
           </w:tcPr>
           <w:p>
             <w:pPr>
-              <w:pStyle w:val="Leipteksti"/>
+              <w:pStyle w:val="BodyText"/>
               <w:pBdr>
                 <w:top w:val="none" w:sz="0" w:space="0" w:color="auto"/>
                 <w:left w:val="none" w:sz="0" w:space="0" w:color="auto"/>
@@ -1500,18 +1500,18 @@
     </w:tbl>
     <w:p>
       <w:pPr>
-        <w:pStyle w:val="Leipteksti"/>
-        <w:spacing w:line="360" w:lineRule="auto"/>
-        <w:rPr>
-          <w:rFonts w:ascii="Arial" w:hAnsi="Arial" w:cs="Arial"/>
-          <w:sz w:val="24"/>
-          <w:szCs w:val="24"/>
-        </w:rPr>
-      </w:pPr>
-    </w:p>
-    <w:p>
-      <w:pPr>
-        <w:pStyle w:val="Leipteksti"/>
+        <w:pStyle w:val="BodyText"/>
+        <w:spacing w:line="360" w:lineRule="auto"/>
+        <w:rPr>
+          <w:rFonts w:ascii="Arial" w:hAnsi="Arial" w:cs="Arial"/>
+          <w:sz w:val="24"/>
+          <w:szCs w:val="24"/>
+        </w:rPr>
+      </w:pPr>
+    </w:p>
+    <w:p>
+      <w:pPr>
+        <w:pStyle w:val="BodyText"/>
         <w:spacing w:line="360" w:lineRule="auto"/>
         <w:rPr>
           <w:rFonts w:ascii="Arial" w:hAnsi="Arial" w:cs="Arial"/>
@@ -1530,7 +1530,7 @@
     </w:p>
     <w:tbl>
       <w:tblPr>
-        <w:tblStyle w:val="TaulukkoRuudukko"/>
+        <w:tblStyle w:val="TableGrid"/>
         <w:tblW w:w="0" w:type="auto"/>
         <w:tblInd w:w="1555" w:type="dxa"/>
         <w:tblBorders>
@@ -1555,7 +1555,7 @@
           </w:tcPr>
           <w:p>
             <w:pPr>
-              <w:pStyle w:val="Leipteksti"/>
+              <w:pStyle w:val="BodyText"/>
               <w:pBdr>
                 <w:top w:val="none" w:sz="0" w:space="0" w:color="auto"/>
                 <w:left w:val="none" w:sz="0" w:space="0" w:color="auto"/>
@@ -1586,7 +1586,7 @@
           </w:tcPr>
           <w:p>
             <w:pPr>
-              <w:pStyle w:val="Leipteksti"/>
+              <w:pStyle w:val="BodyText"/>
               <w:pBdr>
                 <w:top w:val="none" w:sz="0" w:space="0" w:color="auto"/>
                 <w:left w:val="none" w:sz="0" w:space="0" w:color="auto"/>
@@ -1617,7 +1617,7 @@
           </w:tcPr>
           <w:p>
             <w:pPr>
-              <w:pStyle w:val="Leipteksti"/>
+              <w:pStyle w:val="BodyText"/>
               <w:pBdr>
                 <w:top w:val="none" w:sz="0" w:space="0" w:color="auto"/>
                 <w:left w:val="none" w:sz="0" w:space="0" w:color="auto"/>
@@ -1646,18 +1646,18 @@
     </w:tbl>
     <w:p>
       <w:pPr>
-        <w:pStyle w:val="Leipteksti"/>
-        <w:spacing w:line="360" w:lineRule="auto"/>
-        <w:rPr>
-          <w:rFonts w:ascii="Arial" w:hAnsi="Arial" w:cs="Arial"/>
-          <w:sz w:val="24"/>
-          <w:szCs w:val="24"/>
-        </w:rPr>
-      </w:pPr>
-    </w:p>
-    <w:p>
-      <w:pPr>
-        <w:pStyle w:val="Leipteksti"/>
+        <w:pStyle w:val="BodyText"/>
+        <w:spacing w:line="360" w:lineRule="auto"/>
+        <w:rPr>
+          <w:rFonts w:ascii="Arial" w:hAnsi="Arial" w:cs="Arial"/>
+          <w:sz w:val="24"/>
+          <w:szCs w:val="24"/>
+        </w:rPr>
+      </w:pPr>
+    </w:p>
+    <w:p>
+      <w:pPr>
+        <w:pStyle w:val="BodyText"/>
         <w:spacing w:line="360" w:lineRule="auto"/>
         <w:rPr>
           <w:rFonts w:ascii="Arial" w:hAnsi="Arial" w:cs="Arial"/>
@@ -1692,7 +1692,7 @@
     </w:p>
     <w:tbl>
       <w:tblPr>
-        <w:tblStyle w:val="TaulukkoRuudukko"/>
+        <w:tblStyle w:val="TableGrid"/>
         <w:tblW w:w="0" w:type="auto"/>
         <w:tblInd w:w="1555" w:type="dxa"/>
         <w:tblBorders>
@@ -1717,7 +1717,7 @@
           </w:tcPr>
           <w:p>
             <w:pPr>
-              <w:pStyle w:val="Leipteksti"/>
+              <w:pStyle w:val="BodyText"/>
               <w:pBdr>
                 <w:top w:val="none" w:sz="0" w:space="0" w:color="auto"/>
                 <w:left w:val="none" w:sz="0" w:space="0" w:color="auto"/>
@@ -1748,7 +1748,7 @@
           </w:tcPr>
           <w:p>
             <w:pPr>
-              <w:pStyle w:val="Leipteksti"/>
+              <w:pStyle w:val="BodyText"/>
               <w:pBdr>
                 <w:top w:val="none" w:sz="0" w:space="0" w:color="auto"/>
                 <w:left w:val="none" w:sz="0" w:space="0" w:color="auto"/>
@@ -1779,7 +1779,7 @@
           </w:tcPr>
           <w:p>
             <w:pPr>
-              <w:pStyle w:val="Leipteksti"/>
+              <w:pStyle w:val="BodyText"/>
               <w:pBdr>
                 <w:top w:val="none" w:sz="0" w:space="0" w:color="auto"/>
                 <w:left w:val="none" w:sz="0" w:space="0" w:color="auto"/>
@@ -1808,18 +1808,18 @@
     </w:tbl>
     <w:p>
       <w:pPr>
-        <w:pStyle w:val="Leipteksti"/>
-        <w:spacing w:line="360" w:lineRule="auto"/>
-        <w:rPr>
-          <w:rFonts w:ascii="Arial" w:hAnsi="Arial" w:cs="Arial"/>
-          <w:sz w:val="24"/>
-          <w:szCs w:val="24"/>
-        </w:rPr>
-      </w:pPr>
-    </w:p>
-    <w:p>
-      <w:pPr>
-        <w:pStyle w:val="Leipteksti"/>
+        <w:pStyle w:val="BodyText"/>
+        <w:spacing w:line="360" w:lineRule="auto"/>
+        <w:rPr>
+          <w:rFonts w:ascii="Arial" w:hAnsi="Arial" w:cs="Arial"/>
+          <w:sz w:val="24"/>
+          <w:szCs w:val="24"/>
+        </w:rPr>
+      </w:pPr>
+    </w:p>
+    <w:p>
+      <w:pPr>
+        <w:pStyle w:val="BodyText"/>
         <w:spacing w:line="360" w:lineRule="auto"/>
         <w:rPr>
           <w:rFonts w:ascii="Arial" w:hAnsi="Arial" w:cs="Arial"/>
@@ -1857,7 +1857,7 @@
     </w:p>
     <w:p>
       <w:pPr>
-        <w:pStyle w:val="Leipteksti"/>
+        <w:pStyle w:val="BodyText"/>
         <w:spacing w:line="360" w:lineRule="auto"/>
         <w:rPr>
           <w:rFonts w:ascii="Arial" w:hAnsi="Arial" w:cs="Arial"/>
@@ -2095,7 +2095,7 @@
     </w:p>
     <w:p>
       <w:pPr>
-        <w:pStyle w:val="Leipteksti"/>
+        <w:pStyle w:val="BodyText"/>
         <w:spacing w:line="360" w:lineRule="auto"/>
         <w:rPr>
           <w:rFonts w:ascii="Arial" w:hAnsi="Arial" w:cs="Arial"/>
@@ -2341,7 +2341,7 @@
     </w:p>
     <w:p>
       <w:pPr>
-        <w:pStyle w:val="Leipteksti"/>
+        <w:pStyle w:val="BodyText"/>
         <w:spacing w:line="360" w:lineRule="auto"/>
         <w:rPr>
           <w:rFonts w:ascii="Arial" w:hAnsi="Arial" w:cs="Arial"/>
@@ -2396,7 +2396,7 @@
     </w:p>
     <w:p>
       <w:pPr>
-        <w:pStyle w:val="Leipteksti"/>
+        <w:pStyle w:val="BodyText"/>
         <w:spacing w:line="360" w:lineRule="auto"/>
         <w:rPr>
           <w:rFonts w:ascii="Arial" w:hAnsi="Arial" w:cs="Arial"/>
@@ -2415,7 +2415,7 @@
     </w:p>
     <w:p>
       <w:pPr>
-        <w:pStyle w:val="Leipteksti"/>
+        <w:pStyle w:val="BodyText"/>
         <w:spacing w:line="360" w:lineRule="auto"/>
         <w:rPr>
           <w:rFonts w:ascii="Arial" w:hAnsi="Arial" w:cs="Arial"/>
@@ -2528,7 +2528,7 @@
     </w:p>
     <w:p>
       <w:pPr>
-        <w:pStyle w:val="Leipteksti"/>
+        <w:pStyle w:val="BodyText"/>
         <w:spacing w:line="360" w:lineRule="auto"/>
         <w:rPr>
           <w:rFonts w:ascii="Arial" w:hAnsi="Arial" w:cs="Arial"/>
@@ -2650,7 +2650,7 @@
     </w:p>
     <w:p>
       <w:pPr>
-        <w:pStyle w:val="Leipteksti"/>
+        <w:pStyle w:val="BodyText"/>
         <w:spacing w:line="360" w:lineRule="auto"/>
         <w:rPr>
           <w:rFonts w:ascii="Arial" w:hAnsi="Arial" w:cs="Arial"/>
@@ -2770,7 +2770,7 @@
     </w:p>
     <w:p>
       <w:pPr>
-        <w:pStyle w:val="Leipteksti"/>
+        <w:pStyle w:val="BodyText"/>
         <w:pBdr>
           <w:top w:val="none" w:sz="0" w:space="0" w:color="auto"/>
         </w:pBdr>
@@ -2793,7 +2793,7 @@
     </w:p>
     <w:p>
       <w:pPr>
-        <w:pStyle w:val="Otsikko1"/>
+        <w:pStyle w:val="Heading1"/>
         <w:spacing w:line="360" w:lineRule="auto"/>
         <w:rPr>
           <w:rFonts w:ascii="Arial" w:hAnsi="Arial" w:cs="Arial"/>
@@ -2858,7 +2858,7 @@
     </w:p>
     <w:p>
       <w:pPr>
-        <w:pStyle w:val="Luettelokappale"/>
+        <w:pStyle w:val="ListParagraph"/>
         <w:numPr>
           <w:ilvl w:val="0"/>
           <w:numId w:val="3"/>
@@ -2884,7 +2884,7 @@
     </w:p>
     <w:p>
       <w:pPr>
-        <w:pStyle w:val="Luettelokappale"/>
+        <w:pStyle w:val="ListParagraph"/>
         <w:spacing w:line="360" w:lineRule="auto"/>
         <w:ind w:left="0"/>
         <w:rPr>
@@ -2971,7 +2971,7 @@
     </w:p>
     <w:p>
       <w:pPr>
-        <w:pStyle w:val="Luettelokappale"/>
+        <w:pStyle w:val="ListParagraph"/>
         <w:spacing w:line="360" w:lineRule="auto"/>
         <w:ind w:left="0"/>
         <w:rPr>
@@ -3005,7 +3005,7 @@
     </w:p>
     <w:p>
       <w:pPr>
-        <w:pStyle w:val="Luettelokappale"/>
+        <w:pStyle w:val="ListParagraph"/>
         <w:spacing w:line="360" w:lineRule="auto"/>
         <w:ind w:left="0"/>
         <w:rPr>
@@ -3016,7 +3016,7 @@
     </w:p>
     <w:p>
       <w:pPr>
-        <w:pStyle w:val="Luettelokappale"/>
+        <w:pStyle w:val="ListParagraph"/>
         <w:spacing w:line="360" w:lineRule="auto"/>
         <w:ind w:left="0"/>
         <w:rPr>
@@ -3027,7 +3027,7 @@
     </w:p>
     <w:p>
       <w:pPr>
-        <w:pStyle w:val="Luettelokappale"/>
+        <w:pStyle w:val="ListParagraph"/>
         <w:spacing w:line="360" w:lineRule="auto"/>
         <w:ind w:left="0"/>
         <w:rPr>
@@ -3038,7 +3038,7 @@
     </w:p>
     <w:p>
       <w:pPr>
-        <w:pStyle w:val="Luettelokappale"/>
+        <w:pStyle w:val="ListParagraph"/>
         <w:numPr>
           <w:ilvl w:val="0"/>
           <w:numId w:val="3"/>
@@ -3064,7 +3064,7 @@
     </w:p>
     <w:p>
       <w:pPr>
-        <w:pStyle w:val="Luettelokappale"/>
+        <w:pStyle w:val="ListParagraph"/>
         <w:spacing w:line="360" w:lineRule="auto"/>
         <w:ind w:left="0"/>
         <w:rPr>
@@ -3130,7 +3130,7 @@
     </w:p>
     <w:p>
       <w:pPr>
-        <w:pStyle w:val="Luettelokappale"/>
+        <w:pStyle w:val="ListParagraph"/>
         <w:spacing w:line="360" w:lineRule="auto"/>
         <w:ind w:left="0"/>
         <w:rPr>
@@ -3196,7 +3196,7 @@
     </w:p>
     <w:p>
       <w:pPr>
-        <w:pStyle w:val="Luettelokappale"/>
+        <w:pStyle w:val="ListParagraph"/>
         <w:spacing w:line="360" w:lineRule="auto"/>
         <w:ind w:left="0"/>
         <w:rPr>
@@ -3207,7 +3207,7 @@
     </w:p>
     <w:p>
       <w:pPr>
-        <w:pStyle w:val="Luettelokappale"/>
+        <w:pStyle w:val="ListParagraph"/>
         <w:spacing w:line="360" w:lineRule="auto"/>
         <w:ind w:left="0"/>
         <w:rPr>
@@ -3218,7 +3218,7 @@
     </w:p>
     <w:p>
       <w:pPr>
-        <w:pStyle w:val="Luettelokappale"/>
+        <w:pStyle w:val="ListParagraph"/>
         <w:spacing w:line="360" w:lineRule="auto"/>
         <w:ind w:left="0"/>
         <w:rPr>
@@ -3229,7 +3229,7 @@
     </w:p>
     <w:p>
       <w:pPr>
-        <w:pStyle w:val="Luettelokappale"/>
+        <w:pStyle w:val="ListParagraph"/>
         <w:spacing w:line="360" w:lineRule="auto"/>
         <w:ind w:left="0"/>
         <w:rPr>
@@ -3240,7 +3240,7 @@
     </w:p>
     <w:p>
       <w:pPr>
-        <w:pStyle w:val="Luettelokappale"/>
+        <w:pStyle w:val="ListParagraph"/>
         <w:numPr>
           <w:ilvl w:val="0"/>
           <w:numId w:val="3"/>
@@ -3266,7 +3266,7 @@
     </w:p>
     <w:p>
       <w:pPr>
-        <w:pStyle w:val="Luettelokappale"/>
+        <w:pStyle w:val="ListParagraph"/>
         <w:spacing w:line="360" w:lineRule="auto"/>
         <w:ind w:left="0"/>
         <w:rPr>
@@ -3346,7 +3346,7 @@
     </w:p>
     <w:p>
       <w:pPr>
-        <w:pStyle w:val="Luettelokappale"/>
+        <w:pStyle w:val="ListParagraph"/>
         <w:spacing w:line="360" w:lineRule="auto"/>
         <w:ind w:left="0"/>
         <w:rPr>
@@ -3403,7 +3403,7 @@
     </w:p>
     <w:p>
       <w:pPr>
-        <w:pStyle w:val="Luettelokappale"/>
+        <w:pStyle w:val="ListParagraph"/>
         <w:spacing w:line="360" w:lineRule="auto"/>
         <w:ind w:left="0"/>
         <w:rPr>
@@ -3414,7 +3414,7 @@
     </w:p>
     <w:p>
       <w:pPr>
-        <w:pStyle w:val="Luettelokappale"/>
+        <w:pStyle w:val="ListParagraph"/>
         <w:spacing w:line="360" w:lineRule="auto"/>
         <w:ind w:left="0"/>
         <w:rPr>
@@ -3425,7 +3425,7 @@
     </w:p>
     <w:p>
       <w:pPr>
-        <w:pStyle w:val="Luettelokappale"/>
+        <w:pStyle w:val="ListParagraph"/>
         <w:spacing w:line="360" w:lineRule="auto"/>
         <w:ind w:left="0"/>
         <w:rPr>
@@ -3436,7 +3436,7 @@
     </w:p>
     <w:p>
       <w:pPr>
-        <w:pStyle w:val="Luettelokappale"/>
+        <w:pStyle w:val="ListParagraph"/>
         <w:numPr>
           <w:ilvl w:val="0"/>
           <w:numId w:val="3"/>
@@ -3481,7 +3481,7 @@
     </w:p>
     <w:p>
       <w:pPr>
-        <w:pStyle w:val="Luettelokappale"/>
+        <w:pStyle w:val="ListParagraph"/>
         <w:spacing w:line="360" w:lineRule="auto"/>
         <w:ind w:left="0"/>
         <w:rPr>
@@ -3499,7 +3499,7 @@
     </w:p>
     <w:p>
       <w:pPr>
-        <w:pStyle w:val="Luettelokappale"/>
+        <w:pStyle w:val="ListParagraph"/>
         <w:spacing w:line="360" w:lineRule="auto"/>
         <w:ind w:left="0"/>
         <w:rPr>
@@ -3554,7 +3554,7 @@
     </w:p>
     <w:p>
       <w:pPr>
-        <w:pStyle w:val="Luettelokappale"/>
+        <w:pStyle w:val="ListParagraph"/>
         <w:spacing w:line="360" w:lineRule="auto"/>
         <w:ind w:left="0"/>
         <w:rPr>
@@ -3588,7 +3588,7 @@
     </w:p>
     <w:p>
       <w:pPr>
-        <w:pStyle w:val="Luettelokappale"/>
+        <w:pStyle w:val="ListParagraph"/>
         <w:spacing w:line="360" w:lineRule="auto"/>
         <w:ind w:left="0"/>
         <w:rPr>
@@ -3599,7 +3599,7 @@
     </w:p>
     <w:p>
       <w:pPr>
-        <w:pStyle w:val="Luettelokappale"/>
+        <w:pStyle w:val="ListParagraph"/>
         <w:spacing w:line="360" w:lineRule="auto"/>
         <w:ind w:left="0"/>
         <w:rPr>
@@ -3610,7 +3610,7 @@
     </w:p>
     <w:p>
       <w:pPr>
-        <w:pStyle w:val="Luettelokappale"/>
+        <w:pStyle w:val="ListParagraph"/>
         <w:spacing w:line="360" w:lineRule="auto"/>
         <w:ind w:left="0"/>
         <w:rPr>
@@ -3621,7 +3621,7 @@
     </w:p>
     <w:p>
       <w:pPr>
-        <w:pStyle w:val="Otsikko1"/>
+        <w:pStyle w:val="Heading1"/>
         <w:spacing w:line="360" w:lineRule="auto"/>
         <w:rPr>
           <w:rFonts w:ascii="Arial" w:hAnsi="Arial" w:cs="Arial"/>
@@ -3680,7 +3680,7 @@
     </w:p>
     <w:p>
       <w:pPr>
-        <w:pStyle w:val="Luettelokappale"/>
+        <w:pStyle w:val="ListParagraph"/>
         <w:numPr>
           <w:ilvl w:val="0"/>
           <w:numId w:val="4"/>
@@ -3739,7 +3739,7 @@
     </w:p>
     <w:p>
       <w:pPr>
-        <w:pStyle w:val="Luettelokappale"/>
+        <w:pStyle w:val="ListParagraph"/>
         <w:numPr>
           <w:ilvl w:val="0"/>
           <w:numId w:val="4"/>
@@ -3765,7 +3765,7 @@
     </w:p>
     <w:p>
       <w:pPr>
-        <w:pStyle w:val="Luettelokappale"/>
+        <w:pStyle w:val="ListParagraph"/>
         <w:numPr>
           <w:ilvl w:val="0"/>
           <w:numId w:val="7"/>
@@ -3787,7 +3787,7 @@
     </w:p>
     <w:p>
       <w:pPr>
-        <w:pStyle w:val="Luettelokappale"/>
+        <w:pStyle w:val="ListParagraph"/>
         <w:numPr>
           <w:ilvl w:val="0"/>
           <w:numId w:val="7"/>
@@ -3809,7 +3809,7 @@
     </w:p>
     <w:p>
       <w:pPr>
-        <w:pStyle w:val="Luettelokappale"/>
+        <w:pStyle w:val="ListParagraph"/>
         <w:numPr>
           <w:ilvl w:val="0"/>
           <w:numId w:val="7"/>
@@ -3867,7 +3867,7 @@
     </w:p>
     <w:p>
       <w:pPr>
-        <w:pStyle w:val="Luettelokappale"/>
+        <w:pStyle w:val="ListParagraph"/>
         <w:numPr>
           <w:ilvl w:val="0"/>
           <w:numId w:val="4"/>
@@ -3893,7 +3893,7 @@
     </w:p>
     <w:p>
       <w:pPr>
-        <w:pStyle w:val="Luettelokappale"/>
+        <w:pStyle w:val="ListParagraph"/>
         <w:numPr>
           <w:ilvl w:val="0"/>
           <w:numId w:val="9"/>
@@ -3915,7 +3915,7 @@
     </w:p>
     <w:p>
       <w:pPr>
-        <w:pStyle w:val="Luettelokappale"/>
+        <w:pStyle w:val="ListParagraph"/>
         <w:numPr>
           <w:ilvl w:val="0"/>
           <w:numId w:val="9"/>
@@ -3937,7 +3937,7 @@
     </w:p>
     <w:p>
       <w:pPr>
-        <w:pStyle w:val="Luettelokappale"/>
+        <w:pStyle w:val="ListParagraph"/>
         <w:numPr>
           <w:ilvl w:val="0"/>
           <w:numId w:val="9"/>
@@ -3959,7 +3959,7 @@
     </w:p>
     <w:p>
       <w:pPr>
-        <w:pStyle w:val="Luettelokappale"/>
+        <w:pStyle w:val="ListParagraph"/>
         <w:numPr>
           <w:ilvl w:val="0"/>
           <w:numId w:val="9"/>
@@ -4018,7 +4018,7 @@
     </w:p>
     <w:p>
       <w:pPr>
-        <w:pStyle w:val="Luettelokappale"/>
+        <w:pStyle w:val="ListParagraph"/>
         <w:numPr>
           <w:ilvl w:val="0"/>
           <w:numId w:val="9"/>
@@ -4040,7 +4040,7 @@
     </w:p>
     <w:p>
       <w:pPr>
-        <w:pStyle w:val="Luettelokappale"/>
+        <w:pStyle w:val="ListParagraph"/>
         <w:numPr>
           <w:ilvl w:val="0"/>
           <w:numId w:val="9"/>
@@ -4157,7 +4157,7 @@
     </w:p>
     <w:tbl>
       <w:tblPr>
-        <w:tblStyle w:val="TaulukkoRuudukko"/>
+        <w:tblStyle w:val="TableGrid"/>
         <w:tblW w:w="0" w:type="auto"/>
         <w:tblInd w:w="1980" w:type="dxa"/>
         <w:tblBorders>
@@ -4330,7 +4330,7 @@
     </w:p>
     <w:p>
       <w:pPr>
-        <w:pStyle w:val="Luettelokappale"/>
+        <w:pStyle w:val="ListParagraph"/>
         <w:numPr>
           <w:ilvl w:val="0"/>
           <w:numId w:val="4"/>
@@ -4356,7 +4356,7 @@
     </w:p>
     <w:p>
       <w:pPr>
-        <w:pStyle w:val="Luettelokappale"/>
+        <w:pStyle w:val="ListParagraph"/>
         <w:numPr>
           <w:ilvl w:val="0"/>
           <w:numId w:val="10"/>
@@ -4378,7 +4378,7 @@
     </w:p>
     <w:p>
       <w:pPr>
-        <w:pStyle w:val="Luettelokappale"/>
+        <w:pStyle w:val="ListParagraph"/>
         <w:numPr>
           <w:ilvl w:val="0"/>
           <w:numId w:val="10"/>
@@ -4400,7 +4400,7 @@
     </w:p>
     <w:p>
       <w:pPr>
-        <w:pStyle w:val="Luettelokappale"/>
+        <w:pStyle w:val="ListParagraph"/>
         <w:numPr>
           <w:ilvl w:val="0"/>
           <w:numId w:val="10"/>
@@ -4422,7 +4422,7 @@
     </w:p>
     <w:p>
       <w:pPr>
-        <w:pStyle w:val="Luettelokappale"/>
+        <w:pStyle w:val="ListParagraph"/>
         <w:numPr>
           <w:ilvl w:val="0"/>
           <w:numId w:val="10"/>
@@ -4444,7 +4444,7 @@
     </w:p>
     <w:p>
       <w:pPr>
-        <w:pStyle w:val="Luettelokappale"/>
+        <w:pStyle w:val="ListParagraph"/>
         <w:numPr>
           <w:ilvl w:val="0"/>
           <w:numId w:val="10"/>
@@ -4512,27 +4512,290 @@
     </w:p>
     <w:tbl>
       <w:tblPr>
-        <w:tblStyle w:val="TaulukkoRuudukko"/>
-        <w:tblW w:w="0" w:type="auto"/>
-        <w:tblBorders>
-          <w:top w:val="none" w:sz="0" w:space="0" w:color="auto"/>
-          <w:left w:val="none" w:sz="0" w:space="0" w:color="auto"/>
-          <w:bottom w:val="none" w:sz="0" w:space="0" w:color="auto"/>
-          <w:right w:val="none" w:sz="0" w:space="0" w:color="auto"/>
-          <w:insideH w:val="none" w:sz="0" w:space="0" w:color="auto"/>
-          <w:insideV w:val="none" w:sz="0" w:space="0" w:color="auto"/>
-        </w:tblBorders>
+        <w:tblStyle w:val="TableGrid"/>
+        <w:tblW w:w="9781" w:type="dxa"/>
+        <w:tblLayout w:type="fixed"/>
+        <w:tblCellMar>
+          <w:top w:w="85" w:type="dxa"/>
+          <w:bottom w:w="85" w:type="dxa"/>
+        </w:tblCellMar>
         <w:tblLook w:val="04A0" w:firstRow="1" w:lastRow="0" w:firstColumn="1" w:lastColumn="0" w:noHBand="0" w:noVBand="1"/>
       </w:tblPr>
       <w:tblGrid>
-        <w:gridCol w:w="4808"/>
-        <w:gridCol w:w="2376"/>
-        <w:gridCol w:w="2444"/>
+        <w:gridCol w:w="4957"/>
+        <w:gridCol w:w="1417"/>
+        <w:gridCol w:w="1276"/>
+        <w:gridCol w:w="1134"/>
+        <w:gridCol w:w="997"/>
       </w:tblGrid>
       <w:tr>
         <w:tc>
           <w:tcPr>
-            <w:tcW w:w="4808" w:type="dxa"/>
+            <w:tcW w:w="4957" w:type="dxa"/>
+            <w:tcBorders>
+              <w:top w:val="nil"/>
+              <w:left w:val="nil"/>
+              <w:bottom w:val="nil"/>
+            </w:tcBorders>
+          </w:tcPr>
+          <w:p>
+            <w:pPr>
+              <w:pBdr>
+                <w:top w:val="none" w:sz="0" w:space="0" w:color="auto"/>
+                <w:left w:val="none" w:sz="0" w:space="0" w:color="auto"/>
+                <w:bottom w:val="none" w:sz="0" w:space="0" w:color="auto"/>
+                <w:right w:val="none" w:sz="0" w:space="0" w:color="auto"/>
+                <w:between w:val="none" w:sz="0" w:space="0" w:color="auto"/>
+                <w:bar w:val="none" w:sz="0" w:color="auto"/>
+              </w:pBdr>
+              <w:spacing w:line="360" w:lineRule="auto"/>
+              <w:rPr>
+                <w:rFonts w:ascii="Arial" w:hAnsi="Arial" w:cs="Arial"/>
+                <w:lang w:val="fi-FI"/>
+              </w:rPr>
+            </w:pPr>
+          </w:p>
+        </w:tc>
+        <w:tc>
+          <w:tcPr>
+            <w:tcW w:w="2693" w:type="dxa"/>
+            <w:gridSpan w:val="2"/>
+            <w:shd w:val="clear" w:color="auto" w:fill="D6D5D5" w:themeFill="background2"/>
+          </w:tcPr>
+          <w:p>
+            <w:pPr>
+              <w:pBdr>
+                <w:top w:val="none" w:sz="0" w:space="0" w:color="auto"/>
+                <w:left w:val="none" w:sz="0" w:space="0" w:color="auto"/>
+                <w:bottom w:val="none" w:sz="0" w:space="0" w:color="auto"/>
+                <w:right w:val="none" w:sz="0" w:space="0" w:color="auto"/>
+                <w:between w:val="none" w:sz="0" w:space="0" w:color="auto"/>
+                <w:bar w:val="none" w:sz="0" w:color="auto"/>
+              </w:pBdr>
+              <w:spacing w:line="360" w:lineRule="auto"/>
+              <w:rPr>
+                <w:rFonts w:ascii="Arial" w:hAnsi="Arial" w:cs="Arial"/>
+                <w:lang w:val="fi-FI"/>
+              </w:rPr>
+            </w:pPr>
+            <w:r>
+              <w:rPr>
+                <w:rFonts w:ascii="Arial" w:hAnsi="Arial" w:cs="Arial"/>
+                <w:lang w:val="fi-FI"/>
+              </w:rPr>
+              <w:t>koulutukset, valtionapu</w:t>
+            </w:r>
+          </w:p>
+        </w:tc>
+        <w:tc>
+          <w:tcPr>
+            <w:tcW w:w="2131" w:type="dxa"/>
+            <w:gridSpan w:val="2"/>
+            <w:shd w:val="clear" w:color="auto" w:fill="D6D5D5" w:themeFill="background2"/>
+          </w:tcPr>
+          <w:p>
+            <w:pPr>
+              <w:pBdr>
+                <w:top w:val="none" w:sz="0" w:space="0" w:color="auto"/>
+                <w:left w:val="none" w:sz="0" w:space="0" w:color="auto"/>
+                <w:bottom w:val="none" w:sz="0" w:space="0" w:color="auto"/>
+                <w:right w:val="none" w:sz="0" w:space="0" w:color="auto"/>
+                <w:between w:val="none" w:sz="0" w:space="0" w:color="auto"/>
+                <w:bar w:val="none" w:sz="0" w:color="auto"/>
+              </w:pBdr>
+              <w:spacing w:line="360" w:lineRule="auto"/>
+              <w:rPr>
+                <w:rFonts w:ascii="Arial" w:hAnsi="Arial" w:cs="Arial"/>
+                <w:lang w:val="fi-FI"/>
+              </w:rPr>
+            </w:pPr>
+            <w:proofErr w:type="spellStart"/>
+            <w:proofErr w:type="gramStart"/>
+            <w:r>
+              <w:rPr>
+                <w:rFonts w:ascii="Arial" w:hAnsi="Arial" w:cs="Arial"/>
+                <w:lang w:val="fi-FI"/>
+              </w:rPr>
+              <w:t>koulutukset,muut</w:t>
+            </w:r>
+            <w:proofErr w:type="spellEnd"/>
+            <w:proofErr w:type="gramEnd"/>
+          </w:p>
+        </w:tc>
+      </w:tr>
+      <w:tr>
+        <w:tc>
+          <w:tcPr>
+            <w:tcW w:w="4957" w:type="dxa"/>
+            <w:tcBorders>
+              <w:top w:val="nil"/>
+              <w:left w:val="nil"/>
+            </w:tcBorders>
+            <w:shd w:val="clear" w:color="auto" w:fill="auto"/>
+          </w:tcPr>
+          <w:p>
+            <w:pPr>
+              <w:pBdr>
+                <w:top w:val="none" w:sz="0" w:space="0" w:color="auto"/>
+                <w:left w:val="none" w:sz="0" w:space="0" w:color="auto"/>
+                <w:bottom w:val="none" w:sz="0" w:space="0" w:color="auto"/>
+                <w:right w:val="none" w:sz="0" w:space="0" w:color="auto"/>
+                <w:between w:val="none" w:sz="0" w:space="0" w:color="auto"/>
+                <w:bar w:val="none" w:sz="0" w:color="auto"/>
+              </w:pBdr>
+              <w:spacing w:line="360" w:lineRule="auto"/>
+              <w:rPr>
+                <w:rFonts w:ascii="Arial" w:hAnsi="Arial" w:cs="Arial"/>
+                <w:lang w:val="fi-FI"/>
+              </w:rPr>
+            </w:pPr>
+          </w:p>
+        </w:tc>
+        <w:tc>
+          <w:tcPr>
+            <w:tcW w:w="1417" w:type="dxa"/>
+            <w:shd w:val="clear" w:color="auto" w:fill="D6D5D5" w:themeFill="background2"/>
+          </w:tcPr>
+          <w:p>
+            <w:pPr>
+              <w:pBdr>
+                <w:top w:val="none" w:sz="0" w:space="0" w:color="auto"/>
+                <w:left w:val="none" w:sz="0" w:space="0" w:color="auto"/>
+                <w:bottom w:val="none" w:sz="0" w:space="0" w:color="auto"/>
+                <w:right w:val="none" w:sz="0" w:space="0" w:color="auto"/>
+                <w:between w:val="none" w:sz="0" w:space="0" w:color="auto"/>
+                <w:bar w:val="none" w:sz="0" w:color="auto"/>
+              </w:pBdr>
+              <w:spacing w:line="360" w:lineRule="auto"/>
+              <w:rPr>
+                <w:rFonts w:ascii="Arial" w:hAnsi="Arial" w:cs="Arial"/>
+                <w:lang w:val="fi-FI"/>
+              </w:rPr>
+            </w:pPr>
+            <w:proofErr w:type="gramStart"/>
+            <w:r>
+              <w:rPr>
+                <w:rFonts w:ascii="Arial" w:hAnsi="Arial" w:cs="Arial"/>
+                <w:lang w:val="fi-FI"/>
+              </w:rPr>
+              <w:t>lkm</w:t>
+            </w:r>
+            <w:proofErr w:type="gramEnd"/>
+          </w:p>
+        </w:tc>
+        <w:tc>
+          <w:tcPr>
+            <w:tcW w:w="1276" w:type="dxa"/>
+            <w:shd w:val="clear" w:color="auto" w:fill="D6D5D5" w:themeFill="background2"/>
+          </w:tcPr>
+          <w:p>
+            <w:pPr>
+              <w:pBdr>
+                <w:top w:val="none" w:sz="0" w:space="0" w:color="auto"/>
+                <w:left w:val="none" w:sz="0" w:space="0" w:color="auto"/>
+                <w:bottom w:val="none" w:sz="0" w:space="0" w:color="auto"/>
+                <w:right w:val="none" w:sz="0" w:space="0" w:color="auto"/>
+                <w:between w:val="none" w:sz="0" w:space="0" w:color="auto"/>
+                <w:bar w:val="none" w:sz="0" w:color="auto"/>
+              </w:pBdr>
+              <w:spacing w:line="360" w:lineRule="auto"/>
+              <w:rPr>
+                <w:rFonts w:ascii="Arial" w:hAnsi="Arial" w:cs="Arial"/>
+                <w:lang w:val="fi-FI"/>
+              </w:rPr>
+            </w:pPr>
+            <w:proofErr w:type="spellStart"/>
+            <w:r>
+              <w:rPr>
+                <w:rFonts w:ascii="Arial" w:hAnsi="Arial" w:cs="Arial"/>
+                <w:lang w:val="fi-FI"/>
+              </w:rPr>
+              <w:t>osall</w:t>
+            </w:r>
+            <w:proofErr w:type="spellEnd"/>
+            <w:r>
+              <w:rPr>
+                <w:rFonts w:ascii="Arial" w:hAnsi="Arial" w:cs="Arial"/>
+                <w:lang w:val="fi-FI"/>
+              </w:rPr>
+              <w:t>.</w:t>
+            </w:r>
+          </w:p>
+        </w:tc>
+        <w:tc>
+          <w:tcPr>
+            <w:tcW w:w="1134" w:type="dxa"/>
+            <w:shd w:val="clear" w:color="auto" w:fill="D6D5D5" w:themeFill="background2"/>
+          </w:tcPr>
+          <w:p>
+            <w:pPr>
+              <w:pBdr>
+                <w:top w:val="none" w:sz="0" w:space="0" w:color="auto"/>
+                <w:left w:val="none" w:sz="0" w:space="0" w:color="auto"/>
+                <w:bottom w:val="none" w:sz="0" w:space="0" w:color="auto"/>
+                <w:right w:val="none" w:sz="0" w:space="0" w:color="auto"/>
+                <w:between w:val="none" w:sz="0" w:space="0" w:color="auto"/>
+                <w:bar w:val="none" w:sz="0" w:color="auto"/>
+              </w:pBdr>
+              <w:spacing w:line="360" w:lineRule="auto"/>
+              <w:rPr>
+                <w:rFonts w:ascii="Arial" w:hAnsi="Arial" w:cs="Arial"/>
+                <w:lang w:val="fi-FI"/>
+              </w:rPr>
+            </w:pPr>
+            <w:r>
+              <w:rPr>
+                <w:rFonts w:ascii="Arial" w:hAnsi="Arial" w:cs="Arial"/>
+                <w:lang w:val="fi-FI"/>
+              </w:rPr>
+              <w:t>lkm.</w:t>
+            </w:r>
+          </w:p>
+        </w:tc>
+        <w:tc>
+          <w:tcPr>
+            <w:tcW w:w="997" w:type="dxa"/>
+            <w:shd w:val="clear" w:color="auto" w:fill="D6D5D5" w:themeFill="background2"/>
+          </w:tcPr>
+          <w:p>
+            <w:pPr>
+              <w:pBdr>
+                <w:top w:val="none" w:sz="0" w:space="0" w:color="auto"/>
+                <w:left w:val="none" w:sz="0" w:space="0" w:color="auto"/>
+                <w:bottom w:val="none" w:sz="0" w:space="0" w:color="auto"/>
+                <w:right w:val="none" w:sz="0" w:space="0" w:color="auto"/>
+                <w:between w:val="none" w:sz="0" w:space="0" w:color="auto"/>
+                <w:bar w:val="none" w:sz="0" w:color="auto"/>
+              </w:pBdr>
+              <w:spacing w:line="360" w:lineRule="auto"/>
+              <w:rPr>
+                <w:rFonts w:ascii="Arial" w:hAnsi="Arial" w:cs="Arial"/>
+                <w:lang w:val="fi-FI"/>
+              </w:rPr>
+            </w:pPr>
+            <w:proofErr w:type="spellStart"/>
+            <w:r>
+              <w:rPr>
+                <w:rFonts w:ascii="Arial" w:hAnsi="Arial" w:cs="Arial"/>
+                <w:lang w:val="fi-FI"/>
+              </w:rPr>
+              <w:t>osall</w:t>
+            </w:r>
+            <w:proofErr w:type="spellEnd"/>
+            <w:r>
+              <w:rPr>
+                <w:rFonts w:ascii="Arial" w:hAnsi="Arial" w:cs="Arial"/>
+                <w:lang w:val="fi-FI"/>
+              </w:rPr>
+              <w:t>.</w:t>
+            </w:r>
+          </w:p>
+        </w:tc>
+      </w:tr>
+      <w:tr>
+        <w:tc>
+          <w:tcPr>
+            <w:tcW w:w="4957" w:type="dxa"/>
           </w:tcPr>
           <w:p>
             <w:pPr>
@@ -4561,7 +4824,7 @@
         </w:tc>
         <w:tc>
           <w:tcPr>
-            <w:tcW w:w="2376" w:type="dxa"/>
+            <w:tcW w:w="1417" w:type="dxa"/>
           </w:tcPr>
           <w:p>
             <w:pPr>
@@ -4590,7 +4853,7 @@
         </w:tc>
         <w:tc>
           <w:tcPr>
-            <w:tcW w:w="2444" w:type="dxa"/>
+            <w:tcW w:w="1276" w:type="dxa"/>
           </w:tcPr>
           <w:p>
             <w:pPr>
@@ -4617,6 +4880,64 @@
             </w:r>
           </w:p>
         </w:tc>
+        <w:tc>
+          <w:tcPr>
+            <w:tcW w:w="1134" w:type="dxa"/>
+          </w:tcPr>
+          <w:p>
+            <w:pPr>
+              <w:pBdr>
+                <w:top w:val="none" w:sz="0" w:space="0" w:color="auto"/>
+                <w:left w:val="none" w:sz="0" w:space="0" w:color="auto"/>
+                <w:bottom w:val="none" w:sz="0" w:space="0" w:color="auto"/>
+                <w:right w:val="none" w:sz="0" w:space="0" w:color="auto"/>
+                <w:between w:val="none" w:sz="0" w:space="0" w:color="auto"/>
+                <w:bar w:val="none" w:sz="0" w:color="auto"/>
+              </w:pBdr>
+              <w:spacing w:line="360" w:lineRule="auto"/>
+              <w:rPr>
+                <w:rFonts w:ascii="Arial" w:hAnsi="Arial" w:cs="Arial"/>
+                <w:lang w:val="fi-FI"/>
+              </w:rPr>
+            </w:pPr>
+            <w:r>
+              <w:rPr>
+                <w:rFonts w:ascii="Arial" w:hAnsi="Arial" w:cs="Arial"/>
+                <w:lang w:val="fi-FI"/>
+              </w:rPr>
+              <w:t>TAPAHTUMA_MUU</w:t>
+            </w:r>
+          </w:p>
+        </w:tc>
+        <w:tc>
+          <w:tcPr>
+            <w:tcW w:w="997" w:type="dxa"/>
+          </w:tcPr>
+          <w:p>
+            <w:pPr>
+              <w:pBdr>
+                <w:top w:val="none" w:sz="0" w:space="0" w:color="auto"/>
+                <w:left w:val="none" w:sz="0" w:space="0" w:color="auto"/>
+                <w:bottom w:val="none" w:sz="0" w:space="0" w:color="auto"/>
+                <w:right w:val="none" w:sz="0" w:space="0" w:color="auto"/>
+                <w:between w:val="none" w:sz="0" w:space="0" w:color="auto"/>
+                <w:bar w:val="none" w:sz="0" w:color="auto"/>
+              </w:pBdr>
+              <w:spacing w:line="360" w:lineRule="auto"/>
+              <w:rPr>
+                <w:rFonts w:ascii="Arial" w:hAnsi="Arial" w:cs="Arial"/>
+                <w:lang w:val="fi-FI"/>
+              </w:rPr>
+            </w:pPr>
+            <w:r>
+              <w:rPr>
+                <w:rFonts w:ascii="Arial" w:hAnsi="Arial" w:cs="Arial"/>
+                <w:lang w:val="fi-FI"/>
+              </w:rPr>
+              <w:t>OSALLISTUJA_MUU</w:t>
+            </w:r>
+          </w:p>
+        </w:tc>
       </w:tr>
     </w:tbl>
     <w:p>
@@ -4665,7 +4986,7 @@
     </w:p>
     <w:p>
       <w:pPr>
-        <w:pStyle w:val="Luettelokappale"/>
+        <w:pStyle w:val="ListParagraph"/>
         <w:numPr>
           <w:ilvl w:val="0"/>
           <w:numId w:val="4"/>
@@ -4724,7 +5045,7 @@
     </w:p>
     <w:p>
       <w:pPr>
-        <w:pStyle w:val="Otsikko2"/>
+        <w:pStyle w:val="Heading2"/>
         <w:spacing w:line="360" w:lineRule="auto"/>
         <w:rPr>
           <w:rFonts w:ascii="Arial" w:hAnsi="Arial" w:cs="Arial"/>
@@ -4761,7 +5082,7 @@
     </w:p>
     <w:p>
       <w:pPr>
-        <w:pStyle w:val="Luettelokappale"/>
+        <w:pStyle w:val="ListParagraph"/>
         <w:numPr>
           <w:ilvl w:val="0"/>
           <w:numId w:val="11"/>
@@ -4783,7 +5104,7 @@
     </w:p>
     <w:p>
       <w:pPr>
-        <w:pStyle w:val="Luettelokappale"/>
+        <w:pStyle w:val="ListParagraph"/>
         <w:numPr>
           <w:ilvl w:val="0"/>
           <w:numId w:val="11"/>
@@ -4805,7 +5126,7 @@
     </w:p>
     <w:p>
       <w:pPr>
-        <w:pStyle w:val="Luettelokappale"/>
+        <w:pStyle w:val="ListParagraph"/>
         <w:numPr>
           <w:ilvl w:val="0"/>
           <w:numId w:val="11"/>
@@ -4838,7 +5159,6 @@
           <w:rFonts w:ascii="Arial" w:hAnsi="Arial" w:cs="Arial"/>
           <w:lang w:val="fi-FI"/>
         </w:rPr>
-        <w:lastRenderedPageBreak/>
         <w:t>SRVA-tapahtumia ${</w:t>
       </w:r>
       <w:proofErr w:type="spellStart"/>
@@ -5034,7 +5354,7 @@
     </w:p>
     <w:p>
       <w:pPr>
-        <w:pStyle w:val="Otsikko2"/>
+        <w:pStyle w:val="Heading2"/>
         <w:spacing w:line="360" w:lineRule="auto"/>
         <w:rPr>
           <w:rFonts w:ascii="Arial" w:hAnsi="Arial" w:cs="Arial"/>
@@ -5093,7 +5413,7 @@
     </w:p>
     <w:p>
       <w:pPr>
-        <w:pStyle w:val="Otsikko2"/>
+        <w:pStyle w:val="Heading2"/>
         <w:spacing w:line="360" w:lineRule="auto"/>
         <w:rPr>
           <w:rFonts w:ascii="Arial" w:hAnsi="Arial" w:cs="Arial"/>
@@ -5128,7 +5448,7 @@
     </w:p>
     <w:p>
       <w:pPr>
-        <w:pStyle w:val="Luettelokappale"/>
+        <w:pStyle w:val="ListParagraph"/>
         <w:numPr>
           <w:ilvl w:val="0"/>
           <w:numId w:val="12"/>
@@ -5150,7 +5470,7 @@
     </w:p>
     <w:p>
       <w:pPr>
-        <w:pStyle w:val="Luettelokappale"/>
+        <w:pStyle w:val="ListParagraph"/>
         <w:numPr>
           <w:ilvl w:val="0"/>
           <w:numId w:val="12"/>
@@ -5181,7 +5501,7 @@
     </w:p>
     <w:p>
       <w:pPr>
-        <w:pStyle w:val="Luettelokappale"/>
+        <w:pStyle w:val="ListParagraph"/>
         <w:numPr>
           <w:ilvl w:val="0"/>
           <w:numId w:val="12"/>
@@ -5239,7 +5559,7 @@
     </w:p>
     <w:p>
       <w:pPr>
-        <w:pStyle w:val="Otsikko2"/>
+        <w:pStyle w:val="Heading2"/>
         <w:spacing w:line="360" w:lineRule="auto"/>
         <w:rPr>
           <w:rFonts w:ascii="Arial" w:hAnsi="Arial" w:cs="Arial"/>
@@ -5276,7 +5596,7 @@
     </w:p>
     <w:p>
       <w:pPr>
-        <w:pStyle w:val="Luettelokappale"/>
+        <w:pStyle w:val="ListParagraph"/>
         <w:numPr>
           <w:ilvl w:val="0"/>
           <w:numId w:val="13"/>
@@ -5298,7 +5618,7 @@
     </w:p>
     <w:p>
       <w:pPr>
-        <w:pStyle w:val="Luettelokappale"/>
+        <w:pStyle w:val="ListParagraph"/>
         <w:numPr>
           <w:ilvl w:val="0"/>
           <w:numId w:val="13"/>
@@ -5356,7 +5676,7 @@
     </w:p>
     <w:p>
       <w:pPr>
-        <w:pStyle w:val="Otsikko2"/>
+        <w:pStyle w:val="Heading2"/>
         <w:spacing w:line="360" w:lineRule="auto"/>
         <w:rPr>
           <w:rFonts w:ascii="Arial" w:hAnsi="Arial" w:cs="Arial"/>
@@ -5393,7 +5713,7 @@
     </w:p>
     <w:p>
       <w:pPr>
-        <w:pStyle w:val="Luettelokappale"/>
+        <w:pStyle w:val="ListParagraph"/>
         <w:numPr>
           <w:ilvl w:val="0"/>
           <w:numId w:val="14"/>
@@ -5415,7 +5735,7 @@
     </w:p>
     <w:p>
       <w:pPr>
-        <w:pStyle w:val="Luettelokappale"/>
+        <w:pStyle w:val="ListParagraph"/>
         <w:numPr>
           <w:ilvl w:val="0"/>
           <w:numId w:val="14"/>
@@ -5437,7 +5757,7 @@
     </w:p>
     <w:p>
       <w:pPr>
-        <w:pStyle w:val="Luettelokappale"/>
+        <w:pStyle w:val="ListParagraph"/>
         <w:numPr>
           <w:ilvl w:val="0"/>
           <w:numId w:val="14"/>
@@ -5454,12 +5774,13 @@
           <w:rFonts w:ascii="Arial" w:hAnsi="Arial" w:cs="Arial"/>
           <w:lang w:val="fi-FI"/>
         </w:rPr>
+        <w:lastRenderedPageBreak/>
         <w:t>aloitteet</w:t>
       </w:r>
     </w:p>
     <w:p>
       <w:pPr>
-        <w:pStyle w:val="Luettelokappale"/>
+        <w:pStyle w:val="ListParagraph"/>
         <w:numPr>
           <w:ilvl w:val="0"/>
           <w:numId w:val="14"/>
@@ -5526,7 +5847,7 @@
     </w:p>
     <w:p>
       <w:pPr>
-        <w:pStyle w:val="Otsikko2"/>
+        <w:pStyle w:val="Heading2"/>
         <w:spacing w:line="360" w:lineRule="auto"/>
         <w:rPr>
           <w:rFonts w:ascii="Arial" w:hAnsi="Arial" w:cs="Arial"/>
@@ -7664,7 +7985,7 @@
     <w:lsdException w:name="Unresolved Mention" w:semiHidden="1" w:unhideWhenUsed="1"/>
     <w:lsdException w:name="Smart Link" w:semiHidden="1" w:unhideWhenUsed="1"/>
   </w:latentStyles>
-  <w:style w:type="paragraph" w:default="1" w:styleId="Normaali">
+  <w:style w:type="paragraph" w:default="1" w:styleId="Normal">
     <w:name w:val="Normal"/>
     <w:qFormat/>
     <w:rPr>
@@ -7673,11 +7994,11 @@
       <w:lang w:val="en-US" w:eastAsia="en-US"/>
     </w:rPr>
   </w:style>
-  <w:style w:type="paragraph" w:styleId="Otsikko1">
+  <w:style w:type="paragraph" w:styleId="Heading1">
     <w:name w:val="heading 1"/>
-    <w:basedOn w:val="Normaali"/>
-    <w:next w:val="Normaali"/>
-    <w:link w:val="Otsikko1Char"/>
+    <w:basedOn w:val="Normal"/>
+    <w:next w:val="Normal"/>
+    <w:link w:val="Heading1Char"/>
     <w:uiPriority w:val="9"/>
     <w:qFormat/>
     <w:rsid w:val="00717D67"/>
@@ -7694,11 +8015,11 @@
       <w:szCs w:val="32"/>
     </w:rPr>
   </w:style>
-  <w:style w:type="paragraph" w:styleId="Otsikko2">
+  <w:style w:type="paragraph" w:styleId="Heading2">
     <w:name w:val="heading 2"/>
-    <w:basedOn w:val="Normaali"/>
-    <w:next w:val="Normaali"/>
-    <w:link w:val="Otsikko2Char"/>
+    <w:basedOn w:val="Normal"/>
+    <w:next w:val="Normal"/>
+    <w:link w:val="Heading2Char"/>
     <w:uiPriority w:val="9"/>
     <w:unhideWhenUsed/>
     <w:qFormat/>
@@ -7716,13 +8037,13 @@
       <w:szCs w:val="26"/>
     </w:rPr>
   </w:style>
-  <w:style w:type="character" w:default="1" w:styleId="Kappaleenoletusfontti">
+  <w:style w:type="character" w:default="1" w:styleId="DefaultParagraphFont">
     <w:name w:val="Default Paragraph Font"/>
     <w:uiPriority w:val="1"/>
     <w:semiHidden/>
     <w:unhideWhenUsed/>
   </w:style>
-  <w:style w:type="table" w:default="1" w:styleId="Normaalitaulukko">
+  <w:style w:type="table" w:default="1" w:styleId="TableNormal">
     <w:name w:val="Normal Table"/>
     <w:uiPriority w:val="99"/>
     <w:semiHidden/>
@@ -7737,20 +8058,20 @@
       </w:tblCellMar>
     </w:tblPr>
   </w:style>
-  <w:style w:type="numbering" w:default="1" w:styleId="Eiluetteloa">
+  <w:style w:type="numbering" w:default="1" w:styleId="NoList">
     <w:name w:val="No List"/>
     <w:uiPriority w:val="99"/>
     <w:semiHidden/>
     <w:unhideWhenUsed/>
   </w:style>
-  <w:style w:type="character" w:styleId="Hyperlinkki">
+  <w:style w:type="character" w:styleId="Hyperlink">
     <w:name w:val="Hyperlink"/>
     <w:rPr>
       <w:u w:val="single"/>
     </w:rPr>
   </w:style>
-  <w:style w:type="table" w:customStyle="1" w:styleId="TableNormal">
-    <w:name w:val="Table Normal"/>
+  <w:style w:type="table" w:customStyle="1" w:styleId="TableNormal1">
+    <w:name w:val="Table Normal1"/>
     <w:tblPr>
       <w:tblInd w:w="0" w:type="dxa"/>
       <w:tblCellMar>
@@ -7761,7 +8082,7 @@
       </w:tblCellMar>
     </w:tblPr>
   </w:style>
-  <w:style w:type="paragraph" w:styleId="Leipteksti">
+  <w:style w:type="paragraph" w:styleId="BodyText">
     <w:name w:val="Body Text"/>
     <w:rPr>
       <w:rFonts w:ascii="Helvetica Neue" w:hAnsi="Helvetica Neue" w:cs="Arial Unicode MS"/>
@@ -7787,9 +8108,9 @@
       </w14:textOutline>
     </w:rPr>
   </w:style>
-  <w:style w:type="table" w:styleId="TaulukkoRuudukko">
+  <w:style w:type="table" w:styleId="TableGrid">
     <w:name w:val="Table Grid"/>
-    <w:basedOn w:val="Normaalitaulukko"/>
+    <w:basedOn w:val="TableNormal"/>
     <w:uiPriority w:val="39"/>
     <w:rsid w:val="004C7A3C"/>
     <w:tblPr>
@@ -7803,11 +8124,11 @@
       </w:tblBorders>
     </w:tblPr>
   </w:style>
-  <w:style w:type="paragraph" w:styleId="Otsikko">
+  <w:style w:type="paragraph" w:styleId="Title">
     <w:name w:val="Title"/>
-    <w:basedOn w:val="Normaali"/>
-    <w:next w:val="Normaali"/>
-    <w:link w:val="OtsikkoChar"/>
+    <w:basedOn w:val="Normal"/>
+    <w:next w:val="Normal"/>
+    <w:link w:val="TitleChar"/>
     <w:uiPriority w:val="10"/>
     <w:qFormat/>
     <w:rsid w:val="00B46275"/>
@@ -7822,10 +8143,10 @@
       <w:szCs w:val="56"/>
     </w:rPr>
   </w:style>
-  <w:style w:type="character" w:customStyle="1" w:styleId="OtsikkoChar">
-    <w:name w:val="Otsikko Char"/>
-    <w:basedOn w:val="Kappaleenoletusfontti"/>
-    <w:link w:val="Otsikko"/>
+  <w:style w:type="character" w:customStyle="1" w:styleId="TitleChar">
+    <w:name w:val="Title Char"/>
+    <w:basedOn w:val="DefaultParagraphFont"/>
+    <w:link w:val="Title"/>
     <w:uiPriority w:val="10"/>
     <w:rsid w:val="00B46275"/>
     <w:rPr>
@@ -7837,10 +8158,10 @@
       <w:lang w:val="en-US" w:eastAsia="en-US"/>
     </w:rPr>
   </w:style>
-  <w:style w:type="character" w:customStyle="1" w:styleId="Otsikko1Char">
-    <w:name w:val="Otsikko 1 Char"/>
-    <w:basedOn w:val="Kappaleenoletusfontti"/>
-    <w:link w:val="Otsikko1"/>
+  <w:style w:type="character" w:customStyle="1" w:styleId="Heading1Char">
+    <w:name w:val="Heading 1 Char"/>
+    <w:basedOn w:val="DefaultParagraphFont"/>
+    <w:link w:val="Heading1"/>
     <w:uiPriority w:val="9"/>
     <w:rsid w:val="00717D67"/>
     <w:rPr>
@@ -7851,9 +8172,9 @@
       <w:lang w:val="en-US" w:eastAsia="en-US"/>
     </w:rPr>
   </w:style>
-  <w:style w:type="paragraph" w:styleId="Luettelokappale">
+  <w:style w:type="paragraph" w:styleId="ListParagraph">
     <w:name w:val="List Paragraph"/>
-    <w:basedOn w:val="Normaali"/>
+    <w:basedOn w:val="Normal"/>
     <w:uiPriority w:val="34"/>
     <w:qFormat/>
     <w:rsid w:val="005472D8"/>
@@ -7862,10 +8183,10 @@
       <w:contextualSpacing/>
     </w:pPr>
   </w:style>
-  <w:style w:type="character" w:customStyle="1" w:styleId="Otsikko2Char">
-    <w:name w:val="Otsikko 2 Char"/>
-    <w:basedOn w:val="Kappaleenoletusfontti"/>
-    <w:link w:val="Otsikko2"/>
+  <w:style w:type="character" w:customStyle="1" w:styleId="Heading2Char">
+    <w:name w:val="Heading 2 Char"/>
+    <w:basedOn w:val="DefaultParagraphFont"/>
+    <w:link w:val="Heading2"/>
     <w:uiPriority w:val="9"/>
     <w:rsid w:val="00474D2D"/>
     <w:rPr>
@@ -7876,10 +8197,10 @@
       <w:lang w:val="en-US" w:eastAsia="en-US"/>
     </w:rPr>
   </w:style>
-  <w:style w:type="paragraph" w:styleId="Seliteteksti">
+  <w:style w:type="paragraph" w:styleId="BalloonText">
     <w:name w:val="Balloon Text"/>
-    <w:basedOn w:val="Normaali"/>
-    <w:link w:val="SelitetekstiChar"/>
+    <w:basedOn w:val="Normal"/>
+    <w:link w:val="BalloonTextChar"/>
     <w:uiPriority w:val="99"/>
     <w:semiHidden/>
     <w:unhideWhenUsed/>
@@ -7889,10 +8210,10 @@
       <w:szCs w:val="18"/>
     </w:rPr>
   </w:style>
-  <w:style w:type="character" w:customStyle="1" w:styleId="SelitetekstiChar">
-    <w:name w:val="Seliteteksti Char"/>
-    <w:basedOn w:val="Kappaleenoletusfontti"/>
-    <w:link w:val="Seliteteksti"/>
+  <w:style w:type="character" w:customStyle="1" w:styleId="BalloonTextChar">
+    <w:name w:val="Balloon Text Char"/>
+    <w:basedOn w:val="DefaultParagraphFont"/>
+    <w:link w:val="BalloonText"/>
     <w:uiPriority w:val="99"/>
     <w:semiHidden/>
     <w:rsid w:val="00502BCC"/>

</xml_diff>